<commit_message>
added microcomputer final project and Com Eng lab 5
</commit_message>
<xml_diff>
--- a/Embedded_Systems_C_ELC411/DA4_ELC411/ELC411 - DA4.docx
+++ b/Embedded_Systems_C_ELC411/DA4_ELC411/ELC411 - DA4.docx
@@ -805,6 +805,9 @@
         </w:rPr>
       </w:pPr>
       <w:r>
+        <w:rPr>
+          <w:noProof/>
+        </w:rPr>
         <w:drawing>
           <wp:inline distT="0" distB="0" distL="0" distR="0" wp14:anchorId="48B83447" wp14:editId="319D54A2">
             <wp:extent cx="5046133" cy="7073100"/>
@@ -983,8 +986,6 @@
           </wp:inline>
         </w:drawing>
       </w:r>
-      <w:bookmarkStart w:id="0" w:name="_GoBack"/>
-      <w:bookmarkEnd w:id="0"/>
     </w:p>
     <w:p>
       <w:pPr>
@@ -1072,87 +1073,7 @@
           <w:sz w:val="24"/>
           <w:szCs w:val="24"/>
         </w:rPr>
-        <w:t>Modify the interrupt</w:t>
-      </w:r>
-      <w:r>
-        <w:rPr>
-          <w:rFonts w:ascii="Times New Roman" w:hAnsi="Times New Roman" w:cs="Times New Roman"/>
-          <w:b/>
-          <w:bCs/>
-          <w:sz w:val="24"/>
-          <w:szCs w:val="24"/>
-        </w:rPr>
-        <w:t xml:space="preserve"> </w:t>
-      </w:r>
-      <w:r>
-        <w:rPr>
-          <w:rFonts w:ascii="Times New Roman" w:hAnsi="Times New Roman" w:cs="Times New Roman"/>
-          <w:b/>
-          <w:bCs/>
-          <w:sz w:val="24"/>
-          <w:szCs w:val="24"/>
-        </w:rPr>
-        <w:t>priorities to match those</w:t>
-      </w:r>
-      <w:r>
-        <w:rPr>
-          <w:rFonts w:ascii="Times New Roman" w:hAnsi="Times New Roman" w:cs="Times New Roman"/>
-          <w:b/>
-          <w:bCs/>
-          <w:sz w:val="24"/>
-          <w:szCs w:val="24"/>
-        </w:rPr>
-        <w:t xml:space="preserve"> </w:t>
-      </w:r>
-      <w:r>
-        <w:rPr>
-          <w:rFonts w:ascii="Times New Roman" w:hAnsi="Times New Roman" w:cs="Times New Roman"/>
-          <w:b/>
-          <w:bCs/>
-          <w:sz w:val="24"/>
-          <w:szCs w:val="24"/>
-        </w:rPr>
-        <w:t>shown below.</w:t>
-      </w:r>
-      <w:r>
-        <w:rPr>
-          <w:rFonts w:ascii="Times New Roman" w:hAnsi="Times New Roman" w:cs="Times New Roman"/>
-          <w:b/>
-          <w:bCs/>
-          <w:sz w:val="24"/>
-          <w:szCs w:val="24"/>
-        </w:rPr>
-        <w:t xml:space="preserve"> </w:t>
-      </w:r>
-      <w:r>
-        <w:rPr>
-          <w:rFonts w:ascii="Times New Roman" w:hAnsi="Times New Roman" w:cs="Times New Roman"/>
-          <w:b/>
-          <w:bCs/>
-          <w:sz w:val="24"/>
-          <w:szCs w:val="24"/>
-        </w:rPr>
-        <w:t>Rerun.  What do you see?  Can you explain</w:t>
-      </w:r>
-      <w:r>
-        <w:rPr>
-          <w:rFonts w:ascii="Times New Roman" w:hAnsi="Times New Roman" w:cs="Times New Roman"/>
-          <w:b/>
-          <w:bCs/>
-          <w:sz w:val="24"/>
-          <w:szCs w:val="24"/>
-        </w:rPr>
-        <w:t xml:space="preserve"> </w:t>
-      </w:r>
-      <w:r>
-        <w:rPr>
-          <w:rFonts w:ascii="Times New Roman" w:hAnsi="Times New Roman" w:cs="Times New Roman"/>
-          <w:b/>
-          <w:bCs/>
-          <w:sz w:val="24"/>
-          <w:szCs w:val="24"/>
-        </w:rPr>
-        <w:t>that?  Can you draw a timing diagram that helps to explain the situation?</w:t>
+        <w:t>Modify the interrupt priorities to match those shown below. Rerun.  What do you see?  Can you explain that?  Can you draw a timing diagram that helps to explain the situation?</w:t>
       </w:r>
     </w:p>
     <w:p>
@@ -1428,10 +1349,10 @@
           <w:noProof/>
         </w:rPr>
         <w:drawing>
-          <wp:inline distT="0" distB="0" distL="0" distR="0" wp14:anchorId="0F336C7C" wp14:editId="0E7EEACB">
-            <wp:extent cx="5943600" cy="2377440"/>
-            <wp:effectExtent l="0" t="0" r="0" b="3810"/>
-            <wp:docPr id="6" name="Picture 6"/>
+          <wp:inline distT="0" distB="0" distL="0" distR="0" wp14:anchorId="35DF529F" wp14:editId="42C60051">
+            <wp:extent cx="5943600" cy="2425700"/>
+            <wp:effectExtent l="0" t="0" r="0" b="0"/>
+            <wp:docPr id="7" name="Picture 7"/>
             <wp:cNvGraphicFramePr>
               <a:graphicFrameLocks xmlns:a="http://schemas.openxmlformats.org/drawingml/2006/main" noChangeAspect="1"/>
             </wp:cNvGraphicFramePr>
@@ -1451,7 +1372,7 @@
                   <pic:spPr>
                     <a:xfrm>
                       <a:off x="0" y="0"/>
-                      <a:ext cx="5943600" cy="2377440"/>
+                      <a:ext cx="5943600" cy="2425700"/>
                     </a:xfrm>
                     <a:prstGeom prst="rect">
                       <a:avLst/>
@@ -1463,6 +1384,8 @@
           </wp:inline>
         </w:drawing>
       </w:r>
+      <w:bookmarkStart w:id="0" w:name="_GoBack"/>
+      <w:bookmarkEnd w:id="0"/>
     </w:p>
     <w:p>
       <w:pPr>
@@ -1475,9 +1398,7 @@
           <w:u w:val="single"/>
         </w:rPr>
       </w:pPr>
-    </w:p>
-    <w:p>
-      <w:pPr>
+      <w:r>
         <w:rPr>
           <w:rFonts w:ascii="Times New Roman" w:hAnsi="Times New Roman" w:cs="Times New Roman"/>
           <w:b/>
@@ -1486,8 +1407,12 @@
           <w:szCs w:val="28"/>
           <w:u w:val="single"/>
         </w:rPr>
-      </w:pPr>
-      <w:r>
+        <w:lastRenderedPageBreak/>
+        <w:t>Code:</w:t>
+      </w:r>
+    </w:p>
+    <w:p>
+      <w:pPr>
         <w:rPr>
           <w:rFonts w:ascii="Times New Roman" w:hAnsi="Times New Roman" w:cs="Times New Roman"/>
           <w:b/>
@@ -1496,20 +1421,6 @@
           <w:szCs w:val="28"/>
           <w:u w:val="single"/>
         </w:rPr>
-        <w:lastRenderedPageBreak/>
-        <w:t>Code:</w:t>
-      </w:r>
-    </w:p>
-    <w:p>
-      <w:pPr>
-        <w:rPr>
-          <w:rFonts w:ascii="Times New Roman" w:hAnsi="Times New Roman" w:cs="Times New Roman"/>
-          <w:b/>
-          <w:bCs/>
-          <w:sz w:val="28"/>
-          <w:szCs w:val="28"/>
-          <w:u w:val="single"/>
-        </w:rPr>
       </w:pPr>
     </w:p>
     <w:p>
@@ -4764,9 +4675,780 @@
           <w:sz w:val="24"/>
           <w:szCs w:val="24"/>
         </w:rPr>
-        <w:t>ISR_</w:t>
-      </w:r>
-      <w:r>
+        <w:t>ISR_2:</w:t>
+      </w:r>
+    </w:p>
+    <w:p>
+      <w:pPr>
+        <w:autoSpaceDE w:val="0"/>
+        <w:autoSpaceDN w:val="0"/>
+        <w:adjustRightInd w:val="0"/>
+        <w:spacing w:after="0" w:line="240" w:lineRule="auto"/>
+        <w:rPr>
+          <w:rFonts w:ascii="Courier New" w:hAnsi="Courier New" w:cs="Courier New"/>
+          <w:color w:val="000000"/>
+          <w:sz w:val="18"/>
+          <w:szCs w:val="18"/>
+        </w:rPr>
+      </w:pPr>
+      <w:r>
+        <w:rPr>
+          <w:rFonts w:ascii="Courier New" w:hAnsi="Courier New" w:cs="Courier New"/>
+          <w:color w:val="800080"/>
+          <w:sz w:val="18"/>
+          <w:szCs w:val="18"/>
+        </w:rPr>
+        <w:t>CY_</w:t>
+      </w:r>
+      <w:proofErr w:type="gramStart"/>
+      <w:r>
+        <w:rPr>
+          <w:rFonts w:ascii="Courier New" w:hAnsi="Courier New" w:cs="Courier New"/>
+          <w:color w:val="800080"/>
+          <w:sz w:val="18"/>
+          <w:szCs w:val="18"/>
+        </w:rPr>
+        <w:t>ISR</w:t>
+      </w:r>
+      <w:r>
+        <w:rPr>
+          <w:rFonts w:ascii="Courier New" w:hAnsi="Courier New" w:cs="Courier New"/>
+          <w:color w:val="000000"/>
+          <w:sz w:val="18"/>
+          <w:szCs w:val="18"/>
+        </w:rPr>
+        <w:t>(</w:t>
+      </w:r>
+      <w:proofErr w:type="gramEnd"/>
+      <w:r>
+        <w:rPr>
+          <w:rFonts w:ascii="Courier New" w:hAnsi="Courier New" w:cs="Courier New"/>
+          <w:color w:val="000000"/>
+          <w:sz w:val="18"/>
+          <w:szCs w:val="18"/>
+        </w:rPr>
+        <w:t>isr_2_Interrupt)</w:t>
+      </w:r>
+    </w:p>
+    <w:p>
+      <w:pPr>
+        <w:autoSpaceDE w:val="0"/>
+        <w:autoSpaceDN w:val="0"/>
+        <w:adjustRightInd w:val="0"/>
+        <w:spacing w:after="0" w:line="240" w:lineRule="auto"/>
+        <w:rPr>
+          <w:rFonts w:ascii="Courier New" w:hAnsi="Courier New" w:cs="Courier New"/>
+          <w:color w:val="000000"/>
+          <w:sz w:val="18"/>
+          <w:szCs w:val="18"/>
+        </w:rPr>
+      </w:pPr>
+      <w:r>
+        <w:rPr>
+          <w:rFonts w:ascii="Courier New" w:hAnsi="Courier New" w:cs="Courier New"/>
+          <w:color w:val="000000"/>
+          <w:sz w:val="18"/>
+          <w:szCs w:val="18"/>
+        </w:rPr>
+        <w:t>{</w:t>
+      </w:r>
+    </w:p>
+    <w:p>
+      <w:pPr>
+        <w:autoSpaceDE w:val="0"/>
+        <w:autoSpaceDN w:val="0"/>
+        <w:adjustRightInd w:val="0"/>
+        <w:spacing w:after="0" w:line="240" w:lineRule="auto"/>
+        <w:rPr>
+          <w:rFonts w:ascii="Courier New" w:hAnsi="Courier New" w:cs="Courier New"/>
+          <w:color w:val="000000"/>
+          <w:sz w:val="18"/>
+          <w:szCs w:val="18"/>
+        </w:rPr>
+      </w:pPr>
+      <w:r>
+        <w:rPr>
+          <w:rFonts w:ascii="Courier New" w:hAnsi="Courier New" w:cs="Courier New"/>
+          <w:color w:val="000000"/>
+          <w:sz w:val="18"/>
+          <w:szCs w:val="18"/>
+        </w:rPr>
+        <w:t xml:space="preserve">    </w:t>
+      </w:r>
+      <w:r>
+        <w:rPr>
+          <w:rFonts w:ascii="Courier New" w:hAnsi="Courier New" w:cs="Courier New"/>
+          <w:color w:val="0000FF"/>
+          <w:sz w:val="18"/>
+          <w:szCs w:val="18"/>
+        </w:rPr>
+        <w:t>#ifdef</w:t>
+      </w:r>
+      <w:r>
+        <w:rPr>
+          <w:rFonts w:ascii="Courier New" w:hAnsi="Courier New" w:cs="Courier New"/>
+          <w:color w:val="000000"/>
+          <w:sz w:val="18"/>
+          <w:szCs w:val="18"/>
+        </w:rPr>
+        <w:t xml:space="preserve"> isr_2_INTERRUPT_INTERRUPT_CALLBACK</w:t>
+      </w:r>
+    </w:p>
+    <w:p>
+      <w:pPr>
+        <w:autoSpaceDE w:val="0"/>
+        <w:autoSpaceDN w:val="0"/>
+        <w:adjustRightInd w:val="0"/>
+        <w:spacing w:after="0" w:line="240" w:lineRule="auto"/>
+        <w:rPr>
+          <w:rFonts w:ascii="Courier New" w:hAnsi="Courier New" w:cs="Courier New"/>
+          <w:color w:val="808080"/>
+          <w:sz w:val="18"/>
+          <w:szCs w:val="18"/>
+        </w:rPr>
+      </w:pPr>
+      <w:r>
+        <w:rPr>
+          <w:rFonts w:ascii="Courier New" w:hAnsi="Courier New" w:cs="Courier New"/>
+          <w:color w:val="808080"/>
+          <w:sz w:val="18"/>
+          <w:szCs w:val="18"/>
+        </w:rPr>
+        <w:t xml:space="preserve">        isr_2_Interrupt_</w:t>
+      </w:r>
+      <w:proofErr w:type="gramStart"/>
+      <w:r>
+        <w:rPr>
+          <w:rFonts w:ascii="Courier New" w:hAnsi="Courier New" w:cs="Courier New"/>
+          <w:color w:val="808080"/>
+          <w:sz w:val="18"/>
+          <w:szCs w:val="18"/>
+        </w:rPr>
+        <w:t>InterruptCallback(</w:t>
+      </w:r>
+      <w:proofErr w:type="gramEnd"/>
+      <w:r>
+        <w:rPr>
+          <w:rFonts w:ascii="Courier New" w:hAnsi="Courier New" w:cs="Courier New"/>
+          <w:color w:val="808080"/>
+          <w:sz w:val="18"/>
+          <w:szCs w:val="18"/>
+        </w:rPr>
+        <w:t>);</w:t>
+      </w:r>
+    </w:p>
+    <w:p>
+      <w:pPr>
+        <w:autoSpaceDE w:val="0"/>
+        <w:autoSpaceDN w:val="0"/>
+        <w:adjustRightInd w:val="0"/>
+        <w:spacing w:after="0" w:line="240" w:lineRule="auto"/>
+        <w:rPr>
+          <w:rFonts w:ascii="Courier New" w:hAnsi="Courier New" w:cs="Courier New"/>
+          <w:color w:val="000000"/>
+          <w:sz w:val="18"/>
+          <w:szCs w:val="18"/>
+        </w:rPr>
+      </w:pPr>
+      <w:r>
+        <w:rPr>
+          <w:rFonts w:ascii="Courier New" w:hAnsi="Courier New" w:cs="Courier New"/>
+          <w:color w:val="808080"/>
+          <w:sz w:val="18"/>
+          <w:szCs w:val="18"/>
+        </w:rPr>
+        <w:t xml:space="preserve">    </w:t>
+      </w:r>
+      <w:r>
+        <w:rPr>
+          <w:rFonts w:ascii="Courier New" w:hAnsi="Courier New" w:cs="Courier New"/>
+          <w:color w:val="0000FF"/>
+          <w:sz w:val="18"/>
+          <w:szCs w:val="18"/>
+        </w:rPr>
+        <w:t>#endif</w:t>
+      </w:r>
+      <w:r>
+        <w:rPr>
+          <w:rFonts w:ascii="Courier New" w:hAnsi="Courier New" w:cs="Courier New"/>
+          <w:color w:val="000000"/>
+          <w:sz w:val="18"/>
+          <w:szCs w:val="18"/>
+        </w:rPr>
+        <w:t xml:space="preserve"> </w:t>
+      </w:r>
+      <w:r>
+        <w:rPr>
+          <w:rFonts w:ascii="Courier New" w:hAnsi="Courier New" w:cs="Courier New"/>
+          <w:color w:val="008000"/>
+          <w:sz w:val="18"/>
+          <w:szCs w:val="18"/>
+        </w:rPr>
+        <w:t>/* isr_2_INTERRUPT_INTERRUPT_CALLBACK */</w:t>
+      </w:r>
+      <w:r>
+        <w:rPr>
+          <w:rFonts w:ascii="Courier New" w:hAnsi="Courier New" w:cs="Courier New"/>
+          <w:color w:val="000000"/>
+          <w:sz w:val="18"/>
+          <w:szCs w:val="18"/>
+        </w:rPr>
+        <w:t xml:space="preserve"> </w:t>
+      </w:r>
+    </w:p>
+    <w:p>
+      <w:pPr>
+        <w:autoSpaceDE w:val="0"/>
+        <w:autoSpaceDN w:val="0"/>
+        <w:adjustRightInd w:val="0"/>
+        <w:spacing w:after="0" w:line="240" w:lineRule="auto"/>
+        <w:rPr>
+          <w:rFonts w:ascii="Courier New" w:hAnsi="Courier New" w:cs="Courier New"/>
+          <w:color w:val="000000"/>
+          <w:sz w:val="18"/>
+          <w:szCs w:val="18"/>
+        </w:rPr>
+      </w:pPr>
+    </w:p>
+    <w:p>
+      <w:pPr>
+        <w:autoSpaceDE w:val="0"/>
+        <w:autoSpaceDN w:val="0"/>
+        <w:adjustRightInd w:val="0"/>
+        <w:spacing w:after="0" w:line="240" w:lineRule="auto"/>
+        <w:rPr>
+          <w:rFonts w:ascii="Courier New" w:hAnsi="Courier New" w:cs="Courier New"/>
+          <w:color w:val="000000"/>
+          <w:sz w:val="18"/>
+          <w:szCs w:val="18"/>
+        </w:rPr>
+      </w:pPr>
+      <w:r>
+        <w:rPr>
+          <w:rFonts w:ascii="Courier New" w:hAnsi="Courier New" w:cs="Courier New"/>
+          <w:color w:val="000000"/>
+          <w:sz w:val="18"/>
+          <w:szCs w:val="18"/>
+        </w:rPr>
+        <w:t xml:space="preserve">    </w:t>
+      </w:r>
+      <w:r>
+        <w:rPr>
+          <w:rFonts w:ascii="Courier New" w:hAnsi="Courier New" w:cs="Courier New"/>
+          <w:color w:val="008000"/>
+          <w:sz w:val="18"/>
+          <w:szCs w:val="18"/>
+        </w:rPr>
+        <w:t>/</w:t>
+      </w:r>
+      <w:proofErr w:type="gramStart"/>
+      <w:r>
+        <w:rPr>
+          <w:rFonts w:ascii="Courier New" w:hAnsi="Courier New" w:cs="Courier New"/>
+          <w:color w:val="008000"/>
+          <w:sz w:val="18"/>
+          <w:szCs w:val="18"/>
+        </w:rPr>
+        <w:t>*  Place</w:t>
+      </w:r>
+      <w:proofErr w:type="gramEnd"/>
+      <w:r>
+        <w:rPr>
+          <w:rFonts w:ascii="Courier New" w:hAnsi="Courier New" w:cs="Courier New"/>
+          <w:color w:val="008000"/>
+          <w:sz w:val="18"/>
+          <w:szCs w:val="18"/>
+        </w:rPr>
+        <w:t xml:space="preserve"> your Interrupt code here. */</w:t>
+      </w:r>
+    </w:p>
+    <w:p>
+      <w:pPr>
+        <w:autoSpaceDE w:val="0"/>
+        <w:autoSpaceDN w:val="0"/>
+        <w:adjustRightInd w:val="0"/>
+        <w:spacing w:after="0" w:line="240" w:lineRule="auto"/>
+        <w:rPr>
+          <w:rFonts w:ascii="Courier New" w:hAnsi="Courier New" w:cs="Courier New"/>
+          <w:color w:val="000000"/>
+          <w:sz w:val="18"/>
+          <w:szCs w:val="18"/>
+        </w:rPr>
+      </w:pPr>
+      <w:r>
+        <w:rPr>
+          <w:rFonts w:ascii="Courier New" w:hAnsi="Courier New" w:cs="Courier New"/>
+          <w:color w:val="000000"/>
+          <w:sz w:val="18"/>
+          <w:szCs w:val="18"/>
+        </w:rPr>
+        <w:t xml:space="preserve">    </w:t>
+      </w:r>
+      <w:r>
+        <w:rPr>
+          <w:rFonts w:ascii="Courier New" w:hAnsi="Courier New" w:cs="Courier New"/>
+          <w:color w:val="008000"/>
+          <w:sz w:val="18"/>
+          <w:szCs w:val="18"/>
+        </w:rPr>
+        <w:t>/* `#START isr_2_Interrupt` */</w:t>
+      </w:r>
+    </w:p>
+    <w:p>
+      <w:pPr>
+        <w:autoSpaceDE w:val="0"/>
+        <w:autoSpaceDN w:val="0"/>
+        <w:adjustRightInd w:val="0"/>
+        <w:spacing w:after="0" w:line="240" w:lineRule="auto"/>
+        <w:rPr>
+          <w:rFonts w:ascii="Courier New" w:hAnsi="Courier New" w:cs="Courier New"/>
+          <w:color w:val="000000"/>
+          <w:sz w:val="18"/>
+          <w:szCs w:val="18"/>
+        </w:rPr>
+      </w:pPr>
+      <w:r>
+        <w:rPr>
+          <w:rFonts w:ascii="Courier New" w:hAnsi="Courier New" w:cs="Courier New"/>
+          <w:color w:val="000000"/>
+          <w:sz w:val="18"/>
+          <w:szCs w:val="18"/>
+        </w:rPr>
+        <w:t xml:space="preserve">    </w:t>
+      </w:r>
+    </w:p>
+    <w:p>
+      <w:pPr>
+        <w:autoSpaceDE w:val="0"/>
+        <w:autoSpaceDN w:val="0"/>
+        <w:adjustRightInd w:val="0"/>
+        <w:spacing w:after="0" w:line="240" w:lineRule="auto"/>
+        <w:rPr>
+          <w:rFonts w:ascii="Courier New" w:hAnsi="Courier New" w:cs="Courier New"/>
+          <w:color w:val="008000"/>
+          <w:sz w:val="18"/>
+          <w:szCs w:val="18"/>
+        </w:rPr>
+      </w:pPr>
+      <w:r>
+        <w:rPr>
+          <w:rFonts w:ascii="Courier New" w:hAnsi="Courier New" w:cs="Courier New"/>
+          <w:color w:val="000000"/>
+          <w:sz w:val="18"/>
+          <w:szCs w:val="18"/>
+        </w:rPr>
+        <w:t xml:space="preserve">    </w:t>
+      </w:r>
+      <w:r>
+        <w:rPr>
+          <w:rFonts w:ascii="Courier New" w:hAnsi="Courier New" w:cs="Courier New"/>
+          <w:color w:val="0000FF"/>
+          <w:sz w:val="18"/>
+          <w:szCs w:val="18"/>
+        </w:rPr>
+        <w:t>char</w:t>
+      </w:r>
+      <w:r>
+        <w:rPr>
+          <w:rFonts w:ascii="Courier New" w:hAnsi="Courier New" w:cs="Courier New"/>
+          <w:color w:val="000000"/>
+          <w:sz w:val="18"/>
+          <w:szCs w:val="18"/>
+        </w:rPr>
+        <w:t xml:space="preserve"> </w:t>
+      </w:r>
+      <w:proofErr w:type="gramStart"/>
+      <w:r>
+        <w:rPr>
+          <w:rFonts w:ascii="Courier New" w:hAnsi="Courier New" w:cs="Courier New"/>
+          <w:color w:val="000000"/>
+          <w:sz w:val="18"/>
+          <w:szCs w:val="18"/>
+        </w:rPr>
+        <w:t>msg[</w:t>
+      </w:r>
+      <w:proofErr w:type="gramEnd"/>
+      <w:r>
+        <w:rPr>
+          <w:rFonts w:ascii="Courier New" w:hAnsi="Courier New" w:cs="Courier New"/>
+          <w:color w:val="000000"/>
+          <w:sz w:val="18"/>
+          <w:szCs w:val="18"/>
+        </w:rPr>
+        <w:t>32];</w:t>
+      </w:r>
+      <w:r>
+        <w:rPr>
+          <w:rFonts w:ascii="Courier New" w:hAnsi="Courier New" w:cs="Courier New"/>
+          <w:color w:val="008000"/>
+          <w:sz w:val="18"/>
+          <w:szCs w:val="18"/>
+        </w:rPr>
+        <w:t>//message string</w:t>
+      </w:r>
+    </w:p>
+    <w:p>
+      <w:pPr>
+        <w:autoSpaceDE w:val="0"/>
+        <w:autoSpaceDN w:val="0"/>
+        <w:adjustRightInd w:val="0"/>
+        <w:spacing w:after="0" w:line="240" w:lineRule="auto"/>
+        <w:rPr>
+          <w:rFonts w:ascii="Courier New" w:hAnsi="Courier New" w:cs="Courier New"/>
+          <w:color w:val="000000"/>
+          <w:sz w:val="18"/>
+          <w:szCs w:val="18"/>
+        </w:rPr>
+      </w:pPr>
+      <w:r>
+        <w:rPr>
+          <w:rFonts w:ascii="Courier New" w:hAnsi="Courier New" w:cs="Courier New"/>
+          <w:color w:val="000000"/>
+          <w:sz w:val="18"/>
+          <w:szCs w:val="18"/>
+        </w:rPr>
+        <w:t xml:space="preserve">    </w:t>
+      </w:r>
+    </w:p>
+    <w:p>
+      <w:pPr>
+        <w:autoSpaceDE w:val="0"/>
+        <w:autoSpaceDN w:val="0"/>
+        <w:adjustRightInd w:val="0"/>
+        <w:spacing w:after="0" w:line="240" w:lineRule="auto"/>
+        <w:rPr>
+          <w:rFonts w:ascii="Courier New" w:hAnsi="Courier New" w:cs="Courier New"/>
+          <w:color w:val="008000"/>
+          <w:sz w:val="18"/>
+          <w:szCs w:val="18"/>
+        </w:rPr>
+      </w:pPr>
+      <w:r>
+        <w:rPr>
+          <w:rFonts w:ascii="Courier New" w:hAnsi="Courier New" w:cs="Courier New"/>
+          <w:color w:val="000000"/>
+          <w:sz w:val="18"/>
+          <w:szCs w:val="18"/>
+        </w:rPr>
+        <w:t xml:space="preserve">    </w:t>
+      </w:r>
+      <w:proofErr w:type="spellStart"/>
+      <w:proofErr w:type="gramStart"/>
+      <w:r>
+        <w:rPr>
+          <w:rFonts w:ascii="Courier New" w:hAnsi="Courier New" w:cs="Courier New"/>
+          <w:color w:val="000000"/>
+          <w:sz w:val="18"/>
+          <w:szCs w:val="18"/>
+        </w:rPr>
+        <w:t>sprintf</w:t>
+      </w:r>
+      <w:proofErr w:type="spellEnd"/>
+      <w:r>
+        <w:rPr>
+          <w:rFonts w:ascii="Courier New" w:hAnsi="Courier New" w:cs="Courier New"/>
+          <w:color w:val="000000"/>
+          <w:sz w:val="18"/>
+          <w:szCs w:val="18"/>
+        </w:rPr>
+        <w:t>(</w:t>
+      </w:r>
+      <w:proofErr w:type="gramEnd"/>
+      <w:r>
+        <w:rPr>
+          <w:rFonts w:ascii="Courier New" w:hAnsi="Courier New" w:cs="Courier New"/>
+          <w:color w:val="000000"/>
+          <w:sz w:val="18"/>
+          <w:szCs w:val="18"/>
+        </w:rPr>
+        <w:t xml:space="preserve">msg, </w:t>
+      </w:r>
+      <w:r>
+        <w:rPr>
+          <w:rFonts w:ascii="Courier New" w:hAnsi="Courier New" w:cs="Courier New"/>
+          <w:color w:val="FF0000"/>
+          <w:sz w:val="18"/>
+          <w:szCs w:val="18"/>
+        </w:rPr>
+        <w:t>"Pull It!\r\n"</w:t>
+      </w:r>
+      <w:r>
+        <w:rPr>
+          <w:rFonts w:ascii="Courier New" w:hAnsi="Courier New" w:cs="Courier New"/>
+          <w:color w:val="000000"/>
+          <w:sz w:val="18"/>
+          <w:szCs w:val="18"/>
+        </w:rPr>
+        <w:t xml:space="preserve">); </w:t>
+      </w:r>
+      <w:r>
+        <w:rPr>
+          <w:rFonts w:ascii="Courier New" w:hAnsi="Courier New" w:cs="Courier New"/>
+          <w:color w:val="008000"/>
+          <w:sz w:val="18"/>
+          <w:szCs w:val="18"/>
+        </w:rPr>
+        <w:t xml:space="preserve">//printing formatted string </w:t>
+      </w:r>
+    </w:p>
+    <w:p>
+      <w:pPr>
+        <w:autoSpaceDE w:val="0"/>
+        <w:autoSpaceDN w:val="0"/>
+        <w:adjustRightInd w:val="0"/>
+        <w:spacing w:after="0" w:line="240" w:lineRule="auto"/>
+        <w:rPr>
+          <w:rFonts w:ascii="Courier New" w:hAnsi="Courier New" w:cs="Courier New"/>
+          <w:color w:val="008000"/>
+          <w:sz w:val="18"/>
+          <w:szCs w:val="18"/>
+        </w:rPr>
+      </w:pPr>
+      <w:r>
+        <w:rPr>
+          <w:rFonts w:ascii="Courier New" w:hAnsi="Courier New" w:cs="Courier New"/>
+          <w:color w:val="000000"/>
+          <w:sz w:val="18"/>
+          <w:szCs w:val="18"/>
+        </w:rPr>
+        <w:t xml:space="preserve">    </w:t>
+      </w:r>
+      <w:proofErr w:type="spellStart"/>
+      <w:r>
+        <w:rPr>
+          <w:rFonts w:ascii="Courier New" w:hAnsi="Courier New" w:cs="Courier New"/>
+          <w:color w:val="000000"/>
+          <w:sz w:val="18"/>
+          <w:szCs w:val="18"/>
+        </w:rPr>
+        <w:t>UART_PutString</w:t>
+      </w:r>
+      <w:proofErr w:type="spellEnd"/>
+      <w:r>
+        <w:rPr>
+          <w:rFonts w:ascii="Courier New" w:hAnsi="Courier New" w:cs="Courier New"/>
+          <w:color w:val="000000"/>
+          <w:sz w:val="18"/>
+          <w:szCs w:val="18"/>
+        </w:rPr>
+        <w:t xml:space="preserve">(msg); </w:t>
+      </w:r>
+      <w:r>
+        <w:rPr>
+          <w:rFonts w:ascii="Courier New" w:hAnsi="Courier New" w:cs="Courier New"/>
+          <w:color w:val="008000"/>
+          <w:sz w:val="18"/>
+          <w:szCs w:val="18"/>
+        </w:rPr>
+        <w:t>//sending formatted string to UART</w:t>
+      </w:r>
+    </w:p>
+    <w:p>
+      <w:pPr>
+        <w:autoSpaceDE w:val="0"/>
+        <w:autoSpaceDN w:val="0"/>
+        <w:adjustRightInd w:val="0"/>
+        <w:spacing w:after="0" w:line="240" w:lineRule="auto"/>
+        <w:rPr>
+          <w:rFonts w:ascii="Courier New" w:hAnsi="Courier New" w:cs="Courier New"/>
+          <w:color w:val="008000"/>
+          <w:sz w:val="18"/>
+          <w:szCs w:val="18"/>
+        </w:rPr>
+      </w:pPr>
+      <w:r>
+        <w:rPr>
+          <w:rFonts w:ascii="Courier New" w:hAnsi="Courier New" w:cs="Courier New"/>
+          <w:color w:val="000000"/>
+          <w:sz w:val="18"/>
+          <w:szCs w:val="18"/>
+        </w:rPr>
+        <w:t xml:space="preserve">    Timer_2_</w:t>
+      </w:r>
+      <w:proofErr w:type="gramStart"/>
+      <w:r>
+        <w:rPr>
+          <w:rFonts w:ascii="Courier New" w:hAnsi="Courier New" w:cs="Courier New"/>
+          <w:color w:val="000000"/>
+          <w:sz w:val="18"/>
+          <w:szCs w:val="18"/>
+        </w:rPr>
+        <w:t>ReadStatusRegister(</w:t>
+      </w:r>
+      <w:proofErr w:type="gramEnd"/>
+      <w:r>
+        <w:rPr>
+          <w:rFonts w:ascii="Courier New" w:hAnsi="Courier New" w:cs="Courier New"/>
+          <w:color w:val="000000"/>
+          <w:sz w:val="18"/>
+          <w:szCs w:val="18"/>
+        </w:rPr>
+        <w:t xml:space="preserve">); </w:t>
+      </w:r>
+      <w:r>
+        <w:rPr>
+          <w:rFonts w:ascii="Courier New" w:hAnsi="Courier New" w:cs="Courier New"/>
+          <w:color w:val="008000"/>
+          <w:sz w:val="18"/>
+          <w:szCs w:val="18"/>
+        </w:rPr>
+        <w:t>//</w:t>
+      </w:r>
+      <w:r>
+        <w:rPr>
+          <w:rFonts w:ascii="Courier New" w:hAnsi="Courier New" w:cs="Courier New"/>
+          <w:color w:val="008000"/>
+          <w:sz w:val="18"/>
+          <w:szCs w:val="18"/>
+        </w:rPr>
+        <w:t>check time</w:t>
+      </w:r>
+      <w:r>
+        <w:rPr>
+          <w:rFonts w:ascii="Courier New" w:hAnsi="Courier New" w:cs="Courier New"/>
+          <w:color w:val="008000"/>
+          <w:sz w:val="18"/>
+          <w:szCs w:val="18"/>
+        </w:rPr>
+        <w:t>r</w:t>
+      </w:r>
+      <w:r>
+        <w:rPr>
+          <w:rFonts w:ascii="Courier New" w:hAnsi="Courier New" w:cs="Courier New"/>
+          <w:color w:val="008000"/>
+          <w:sz w:val="18"/>
+          <w:szCs w:val="18"/>
+        </w:rPr>
+        <w:t xml:space="preserve"> 2</w:t>
+      </w:r>
+    </w:p>
+    <w:p>
+      <w:pPr>
+        <w:autoSpaceDE w:val="0"/>
+        <w:autoSpaceDN w:val="0"/>
+        <w:adjustRightInd w:val="0"/>
+        <w:spacing w:after="0" w:line="240" w:lineRule="auto"/>
+        <w:rPr>
+          <w:rFonts w:ascii="Courier New" w:hAnsi="Courier New" w:cs="Courier New"/>
+          <w:color w:val="000000"/>
+          <w:sz w:val="18"/>
+          <w:szCs w:val="18"/>
+        </w:rPr>
+      </w:pPr>
+      <w:r>
+        <w:rPr>
+          <w:rFonts w:ascii="Courier New" w:hAnsi="Courier New" w:cs="Courier New"/>
+          <w:color w:val="000000"/>
+          <w:sz w:val="18"/>
+          <w:szCs w:val="18"/>
+        </w:rPr>
+        <w:t xml:space="preserve">      </w:t>
+      </w:r>
+    </w:p>
+    <w:p>
+      <w:pPr>
+        <w:autoSpaceDE w:val="0"/>
+        <w:autoSpaceDN w:val="0"/>
+        <w:adjustRightInd w:val="0"/>
+        <w:spacing w:after="0" w:line="240" w:lineRule="auto"/>
+        <w:rPr>
+          <w:rFonts w:ascii="Courier New" w:hAnsi="Courier New" w:cs="Courier New"/>
+          <w:color w:val="000000"/>
+          <w:sz w:val="18"/>
+          <w:szCs w:val="18"/>
+        </w:rPr>
+      </w:pPr>
+    </w:p>
+    <w:p>
+      <w:pPr>
+        <w:autoSpaceDE w:val="0"/>
+        <w:autoSpaceDN w:val="0"/>
+        <w:adjustRightInd w:val="0"/>
+        <w:spacing w:after="0" w:line="240" w:lineRule="auto"/>
+        <w:rPr>
+          <w:rFonts w:ascii="Courier New" w:hAnsi="Courier New" w:cs="Courier New"/>
+          <w:color w:val="000000"/>
+          <w:sz w:val="18"/>
+          <w:szCs w:val="18"/>
+        </w:rPr>
+      </w:pPr>
+      <w:r>
+        <w:rPr>
+          <w:rFonts w:ascii="Courier New" w:hAnsi="Courier New" w:cs="Courier New"/>
+          <w:color w:val="000000"/>
+          <w:sz w:val="18"/>
+          <w:szCs w:val="18"/>
+        </w:rPr>
+        <w:t xml:space="preserve">    </w:t>
+      </w:r>
+      <w:r>
+        <w:rPr>
+          <w:rFonts w:ascii="Courier New" w:hAnsi="Courier New" w:cs="Courier New"/>
+          <w:color w:val="008000"/>
+          <w:sz w:val="18"/>
+          <w:szCs w:val="18"/>
+        </w:rPr>
+        <w:t>/* `#END` */</w:t>
+      </w:r>
+    </w:p>
+    <w:p>
+      <w:pPr>
+        <w:autoSpaceDE w:val="0"/>
+        <w:autoSpaceDN w:val="0"/>
+        <w:adjustRightInd w:val="0"/>
+        <w:spacing w:after="0" w:line="240" w:lineRule="auto"/>
+        <w:rPr>
+          <w:rFonts w:ascii="Courier New" w:hAnsi="Courier New" w:cs="Courier New"/>
+          <w:color w:val="000000"/>
+          <w:sz w:val="18"/>
+          <w:szCs w:val="18"/>
+        </w:rPr>
+      </w:pPr>
+      <w:r>
+        <w:rPr>
+          <w:rFonts w:ascii="Courier New" w:hAnsi="Courier New" w:cs="Courier New"/>
+          <w:color w:val="000000"/>
+          <w:sz w:val="18"/>
+          <w:szCs w:val="18"/>
+        </w:rPr>
+        <w:t>}</w:t>
+      </w:r>
+    </w:p>
+    <w:p>
+      <w:pPr>
+        <w:rPr>
+          <w:rFonts w:ascii="Times New Roman" w:hAnsi="Times New Roman" w:cs="Times New Roman"/>
+          <w:b/>
+          <w:bCs/>
+          <w:sz w:val="18"/>
+          <w:szCs w:val="18"/>
+        </w:rPr>
+      </w:pPr>
+    </w:p>
+    <w:p>
+      <w:pPr>
+        <w:rPr>
+          <w:rFonts w:ascii="Times New Roman" w:hAnsi="Times New Roman" w:cs="Times New Roman"/>
+          <w:b/>
+          <w:bCs/>
+          <w:sz w:val="18"/>
+          <w:szCs w:val="18"/>
+        </w:rPr>
+      </w:pPr>
+    </w:p>
+    <w:p>
+      <w:pPr>
+        <w:rPr>
+          <w:rFonts w:ascii="Times New Roman" w:hAnsi="Times New Roman" w:cs="Times New Roman"/>
+          <w:b/>
+          <w:bCs/>
+          <w:sz w:val="18"/>
+          <w:szCs w:val="18"/>
+        </w:rPr>
+      </w:pPr>
+    </w:p>
+    <w:p>
+      <w:pPr>
         <w:rPr>
           <w:rFonts w:ascii="Times New Roman" w:hAnsi="Times New Roman" w:cs="Times New Roman"/>
           <w:b/>
@@ -4774,8 +5456,7 @@
           <w:sz w:val="24"/>
           <w:szCs w:val="24"/>
         </w:rPr>
-        <w:t>2</w:t>
-      </w:r>
+      </w:pPr>
       <w:r>
         <w:rPr>
           <w:rFonts w:ascii="Times New Roman" w:hAnsi="Times New Roman" w:cs="Times New Roman"/>
@@ -4784,7 +5465,7 @@
           <w:sz w:val="24"/>
           <w:szCs w:val="24"/>
         </w:rPr>
-        <w:t>:</w:t>
+        <w:t>ISR_3:</w:t>
       </w:r>
     </w:p>
     <w:p>
@@ -4836,7 +5517,7 @@
           <w:sz w:val="18"/>
           <w:szCs w:val="18"/>
         </w:rPr>
-        <w:t>isr_2_Interrupt)</w:t>
+        <w:t>isr_3_Interrupt)</w:t>
       </w:r>
     </w:p>
     <w:p>
@@ -4900,7 +5581,7 @@
           <w:sz w:val="18"/>
           <w:szCs w:val="18"/>
         </w:rPr>
-        <w:t xml:space="preserve"> isr_2_INTERRUPT_INTERRUPT_CALLBACK</w:t>
+        <w:t xml:space="preserve"> isr_3_INTERRUPT_INTERRUPT_CALLBACK</w:t>
       </w:r>
     </w:p>
     <w:p>
@@ -4923,7 +5604,7 @@
           <w:sz w:val="18"/>
           <w:szCs w:val="18"/>
         </w:rPr>
-        <w:t xml:space="preserve">        isr_2_Interrupt_</w:t>
+        <w:t xml:space="preserve">        isr_3_Interrupt_</w:t>
       </w:r>
       <w:proofErr w:type="gramStart"/>
       <w:r>
@@ -4993,7 +5674,7 @@
           <w:sz w:val="18"/>
           <w:szCs w:val="18"/>
         </w:rPr>
-        <w:t>/* isr_2_INTERRUPT_INTERRUPT_CALLBACK */</w:t>
+        <w:t>/* isr_3_INTERRUPT_INTERRUPT_CALLBACK */</w:t>
       </w:r>
       <w:r>
         <w:rPr>
@@ -5100,7 +5781,7 @@
           <w:sz w:val="18"/>
           <w:szCs w:val="18"/>
         </w:rPr>
-        <w:t>/* `#START isr_2_Interrupt` */</w:t>
+        <w:t>/* `#START isr_3_Interrupt` */</w:t>
       </w:r>
     </w:p>
     <w:p>
@@ -5134,7 +5815,7 @@
         <w:spacing w:after="0" w:line="240" w:lineRule="auto"/>
         <w:rPr>
           <w:rFonts w:ascii="Courier New" w:hAnsi="Courier New" w:cs="Courier New"/>
-          <w:color w:val="008000"/>
+          <w:color w:val="000000"/>
           <w:sz w:val="18"/>
           <w:szCs w:val="18"/>
         </w:rPr>
@@ -5186,15 +5867,6 @@
         </w:rPr>
         <w:t>32];</w:t>
       </w:r>
-      <w:r>
-        <w:rPr>
-          <w:rFonts w:ascii="Courier New" w:hAnsi="Courier New" w:cs="Courier New"/>
-          <w:color w:val="008000"/>
-          <w:sz w:val="18"/>
-          <w:szCs w:val="18"/>
-        </w:rPr>
-        <w:t>//message string</w:t>
-      </w:r>
     </w:p>
     <w:p>
       <w:pPr>
@@ -5227,7 +5899,7 @@
         <w:spacing w:after="0" w:line="240" w:lineRule="auto"/>
         <w:rPr>
           <w:rFonts w:ascii="Courier New" w:hAnsi="Courier New" w:cs="Courier New"/>
-          <w:color w:val="008000"/>
+          <w:color w:val="000000"/>
           <w:sz w:val="18"/>
           <w:szCs w:val="18"/>
         </w:rPr>
@@ -5279,36 +5951,36 @@
           <w:sz w:val="18"/>
           <w:szCs w:val="18"/>
         </w:rPr>
-        <w:t>"Pull It!\r\n"</w:t>
-      </w:r>
-      <w:r>
-        <w:rPr>
-          <w:rFonts w:ascii="Courier New" w:hAnsi="Courier New" w:cs="Courier New"/>
-          <w:color w:val="000000"/>
-          <w:sz w:val="18"/>
-          <w:szCs w:val="18"/>
-        </w:rPr>
-        <w:t xml:space="preserve">); </w:t>
-      </w:r>
-      <w:r>
-        <w:rPr>
-          <w:rFonts w:ascii="Courier New" w:hAnsi="Courier New" w:cs="Courier New"/>
-          <w:color w:val="008000"/>
-          <w:sz w:val="18"/>
-          <w:szCs w:val="18"/>
-        </w:rPr>
-        <w:t xml:space="preserve">//printing formatted string </w:t>
-      </w:r>
-    </w:p>
-    <w:p>
-      <w:pPr>
-        <w:autoSpaceDE w:val="0"/>
-        <w:autoSpaceDN w:val="0"/>
-        <w:adjustRightInd w:val="0"/>
-        <w:spacing w:after="0" w:line="240" w:lineRule="auto"/>
-        <w:rPr>
-          <w:rFonts w:ascii="Courier New" w:hAnsi="Courier New" w:cs="Courier New"/>
-          <w:color w:val="008000"/>
+        <w:t>"Twist It!\r\n"</w:t>
+      </w:r>
+      <w:r>
+        <w:rPr>
+          <w:rFonts w:ascii="Courier New" w:hAnsi="Courier New" w:cs="Courier New"/>
+          <w:color w:val="000000"/>
+          <w:sz w:val="18"/>
+          <w:szCs w:val="18"/>
+        </w:rPr>
+        <w:t>);</w:t>
+      </w:r>
+      <w:r>
+        <w:rPr>
+          <w:rFonts w:ascii="Courier New" w:hAnsi="Courier New" w:cs="Courier New"/>
+          <w:color w:val="008000"/>
+          <w:sz w:val="18"/>
+          <w:szCs w:val="18"/>
+        </w:rPr>
+        <w:t>//printing formatted string</w:t>
+      </w:r>
+    </w:p>
+    <w:p>
+      <w:pPr>
+        <w:autoSpaceDE w:val="0"/>
+        <w:autoSpaceDN w:val="0"/>
+        <w:adjustRightInd w:val="0"/>
+        <w:spacing w:after="0" w:line="240" w:lineRule="auto"/>
+        <w:rPr>
+          <w:rFonts w:ascii="Courier New" w:hAnsi="Courier New" w:cs="Courier New"/>
+          <w:color w:val="000000"/>
           <w:sz w:val="18"/>
           <w:szCs w:val="18"/>
         </w:rPr>
@@ -5340,7 +6012,16 @@
           <w:sz w:val="18"/>
           <w:szCs w:val="18"/>
         </w:rPr>
-        <w:t xml:space="preserve">(msg); </w:t>
+        <w:t>(msg);</w:t>
+      </w:r>
+      <w:r>
+        <w:rPr>
+          <w:rFonts w:ascii="Courier New" w:hAnsi="Courier New" w:cs="Courier New"/>
+          <w:color w:val="008000"/>
+          <w:sz w:val="18"/>
+          <w:szCs w:val="18"/>
+        </w:rPr>
+        <w:t xml:space="preserve"> </w:t>
       </w:r>
       <w:r>
         <w:rPr>
@@ -5372,7 +6053,7 @@
           <w:sz w:val="18"/>
           <w:szCs w:val="18"/>
         </w:rPr>
-        <w:t xml:space="preserve">    Timer_2_</w:t>
+        <w:t xml:space="preserve">    Timer_3_</w:t>
       </w:r>
       <w:proofErr w:type="gramStart"/>
       <w:r>
@@ -5392,7 +6073,7 @@
           <w:sz w:val="18"/>
           <w:szCs w:val="18"/>
         </w:rPr>
-        <w:t xml:space="preserve">); </w:t>
+        <w:t>);</w:t>
       </w:r>
       <w:r>
         <w:rPr>
@@ -5428,31 +6109,22 @@
           <w:sz w:val="18"/>
           <w:szCs w:val="18"/>
         </w:rPr>
-        <w:t xml:space="preserve"> 2</w:t>
-      </w:r>
-    </w:p>
-    <w:p>
-      <w:pPr>
-        <w:autoSpaceDE w:val="0"/>
-        <w:autoSpaceDN w:val="0"/>
-        <w:adjustRightInd w:val="0"/>
-        <w:spacing w:after="0" w:line="240" w:lineRule="auto"/>
-        <w:rPr>
-          <w:rFonts w:ascii="Courier New" w:hAnsi="Courier New" w:cs="Courier New"/>
-          <w:color w:val="000000"/>
-          <w:sz w:val="18"/>
-          <w:szCs w:val="18"/>
-        </w:rPr>
-      </w:pPr>
-      <w:r>
-        <w:rPr>
-          <w:rFonts w:ascii="Courier New" w:hAnsi="Courier New" w:cs="Courier New"/>
-          <w:color w:val="000000"/>
-          <w:sz w:val="18"/>
-          <w:szCs w:val="18"/>
-        </w:rPr>
-        <w:t xml:space="preserve">      </w:t>
-      </w:r>
+        <w:t xml:space="preserve"> 3</w:t>
+      </w:r>
+    </w:p>
+    <w:p>
+      <w:pPr>
+        <w:autoSpaceDE w:val="0"/>
+        <w:autoSpaceDN w:val="0"/>
+        <w:adjustRightInd w:val="0"/>
+        <w:spacing w:after="0" w:line="240" w:lineRule="auto"/>
+        <w:rPr>
+          <w:rFonts w:ascii="Courier New" w:hAnsi="Courier New" w:cs="Courier New"/>
+          <w:color w:val="000000"/>
+          <w:sz w:val="18"/>
+          <w:szCs w:val="18"/>
+        </w:rPr>
+      </w:pPr>
     </w:p>
     <w:p>
       <w:pPr>
@@ -5502,10 +6174,6 @@
     </w:p>
     <w:p>
       <w:pPr>
-        <w:autoSpaceDE w:val="0"/>
-        <w:autoSpaceDN w:val="0"/>
-        <w:adjustRightInd w:val="0"/>
-        <w:spacing w:after="0" w:line="240" w:lineRule="auto"/>
         <w:rPr>
           <w:rFonts w:ascii="Courier New" w:hAnsi="Courier New" w:cs="Courier New"/>
           <w:color w:val="000000"/>
@@ -5526,31 +6194,18 @@
     <w:p>
       <w:pPr>
         <w:rPr>
-          <w:rFonts w:ascii="Times New Roman" w:hAnsi="Times New Roman" w:cs="Times New Roman"/>
-          <w:b/>
-          <w:bCs/>
-          <w:sz w:val="18"/>
-          <w:szCs w:val="18"/>
-        </w:rPr>
-      </w:pPr>
-    </w:p>
-    <w:p>
-      <w:pPr>
-        <w:rPr>
-          <w:rFonts w:ascii="Times New Roman" w:hAnsi="Times New Roman" w:cs="Times New Roman"/>
-          <w:b/>
-          <w:bCs/>
-          <w:sz w:val="18"/>
-          <w:szCs w:val="18"/>
-        </w:rPr>
-      </w:pPr>
-    </w:p>
-    <w:p>
-      <w:pPr>
-        <w:rPr>
-          <w:rFonts w:ascii="Times New Roman" w:hAnsi="Times New Roman" w:cs="Times New Roman"/>
-          <w:b/>
-          <w:bCs/>
+          <w:rFonts w:ascii="Courier New" w:hAnsi="Courier New" w:cs="Courier New"/>
+          <w:color w:val="000000"/>
+          <w:sz w:val="18"/>
+          <w:szCs w:val="18"/>
+        </w:rPr>
+      </w:pPr>
+    </w:p>
+    <w:p>
+      <w:pPr>
+        <w:rPr>
+          <w:rFonts w:ascii="Courier New" w:hAnsi="Courier New" w:cs="Courier New"/>
+          <w:color w:val="000000"/>
           <w:sz w:val="18"/>
           <w:szCs w:val="18"/>
         </w:rPr>
@@ -5574,27 +6229,8 @@
           <w:sz w:val="24"/>
           <w:szCs w:val="24"/>
         </w:rPr>
-        <w:t>ISR_</w:t>
-      </w:r>
-      <w:r>
-        <w:rPr>
-          <w:rFonts w:ascii="Times New Roman" w:hAnsi="Times New Roman" w:cs="Times New Roman"/>
-          <w:b/>
-          <w:bCs/>
-          <w:sz w:val="24"/>
-          <w:szCs w:val="24"/>
-        </w:rPr>
-        <w:t>3</w:t>
-      </w:r>
-      <w:r>
-        <w:rPr>
-          <w:rFonts w:ascii="Times New Roman" w:hAnsi="Times New Roman" w:cs="Times New Roman"/>
-          <w:b/>
-          <w:bCs/>
-          <w:sz w:val="24"/>
-          <w:szCs w:val="24"/>
-        </w:rPr>
-        <w:t>:</w:t>
+        <w:lastRenderedPageBreak/>
+        <w:t>ISR_4:</w:t>
       </w:r>
     </w:p>
     <w:p>
@@ -5646,7 +6282,7 @@
           <w:sz w:val="18"/>
           <w:szCs w:val="18"/>
         </w:rPr>
-        <w:t>isr_3_Interrupt)</w:t>
+        <w:t>isr_4_Interrupt)</w:t>
       </w:r>
     </w:p>
     <w:p>
@@ -5710,7 +6346,7 @@
           <w:sz w:val="18"/>
           <w:szCs w:val="18"/>
         </w:rPr>
-        <w:t xml:space="preserve"> isr_3_INTERRUPT_INTERRUPT_CALLBACK</w:t>
+        <w:t xml:space="preserve"> isr_4_INTERRUPT_INTERRUPT_CALLBACK</w:t>
       </w:r>
     </w:p>
     <w:p>
@@ -5733,7 +6369,7 @@
           <w:sz w:val="18"/>
           <w:szCs w:val="18"/>
         </w:rPr>
-        <w:t xml:space="preserve">        isr_3_Interrupt_</w:t>
+        <w:t xml:space="preserve">        isr_4_Interrupt_</w:t>
       </w:r>
       <w:proofErr w:type="gramStart"/>
       <w:r>
@@ -5803,7 +6439,7 @@
           <w:sz w:val="18"/>
           <w:szCs w:val="18"/>
         </w:rPr>
-        <w:t>/* isr_3_INTERRUPT_INTERRUPT_CALLBACK */</w:t>
+        <w:t>/* isr_4_INTERRUPT_INTERRUPT_CALLBACK */</w:t>
       </w:r>
       <w:r>
         <w:rPr>
@@ -5910,7 +6546,7 @@
           <w:sz w:val="18"/>
           <w:szCs w:val="18"/>
         </w:rPr>
-        <w:t>/* `#START isr_3_Interrupt` */</w:t>
+        <w:t>/* `#START isr_4_Interrupt` */</w:t>
       </w:r>
     </w:p>
     <w:p>
@@ -6080,7 +6716,7 @@
           <w:sz w:val="18"/>
           <w:szCs w:val="18"/>
         </w:rPr>
-        <w:t>"Twist It!\r\n"</w:t>
+        <w:t>"Bop It!\r\n"</w:t>
       </w:r>
       <w:r>
         <w:rPr>
@@ -6182,7 +6818,7 @@
           <w:sz w:val="18"/>
           <w:szCs w:val="18"/>
         </w:rPr>
-        <w:t xml:space="preserve">    Timer_3_</w:t>
+        <w:t xml:space="preserve">    Timer_4_</w:t>
       </w:r>
       <w:proofErr w:type="gramStart"/>
       <w:r>
@@ -6238,810 +6874,7 @@
           <w:sz w:val="18"/>
           <w:szCs w:val="18"/>
         </w:rPr>
-        <w:t xml:space="preserve"> </w:t>
-      </w:r>
-      <w:r>
-        <w:rPr>
-          <w:rFonts w:ascii="Courier New" w:hAnsi="Courier New" w:cs="Courier New"/>
-          <w:color w:val="008000"/>
-          <w:sz w:val="18"/>
-          <w:szCs w:val="18"/>
-        </w:rPr>
-        <w:t>3</w:t>
-      </w:r>
-    </w:p>
-    <w:p>
-      <w:pPr>
-        <w:autoSpaceDE w:val="0"/>
-        <w:autoSpaceDN w:val="0"/>
-        <w:adjustRightInd w:val="0"/>
-        <w:spacing w:after="0" w:line="240" w:lineRule="auto"/>
-        <w:rPr>
-          <w:rFonts w:ascii="Courier New" w:hAnsi="Courier New" w:cs="Courier New"/>
-          <w:color w:val="000000"/>
-          <w:sz w:val="18"/>
-          <w:szCs w:val="18"/>
-        </w:rPr>
-      </w:pPr>
-    </w:p>
-    <w:p>
-      <w:pPr>
-        <w:autoSpaceDE w:val="0"/>
-        <w:autoSpaceDN w:val="0"/>
-        <w:adjustRightInd w:val="0"/>
-        <w:spacing w:after="0" w:line="240" w:lineRule="auto"/>
-        <w:rPr>
-          <w:rFonts w:ascii="Courier New" w:hAnsi="Courier New" w:cs="Courier New"/>
-          <w:color w:val="000000"/>
-          <w:sz w:val="18"/>
-          <w:szCs w:val="18"/>
-        </w:rPr>
-      </w:pPr>
-    </w:p>
-    <w:p>
-      <w:pPr>
-        <w:autoSpaceDE w:val="0"/>
-        <w:autoSpaceDN w:val="0"/>
-        <w:adjustRightInd w:val="0"/>
-        <w:spacing w:after="0" w:line="240" w:lineRule="auto"/>
-        <w:rPr>
-          <w:rFonts w:ascii="Courier New" w:hAnsi="Courier New" w:cs="Courier New"/>
-          <w:color w:val="000000"/>
-          <w:sz w:val="18"/>
-          <w:szCs w:val="18"/>
-        </w:rPr>
-      </w:pPr>
-      <w:r>
-        <w:rPr>
-          <w:rFonts w:ascii="Courier New" w:hAnsi="Courier New" w:cs="Courier New"/>
-          <w:color w:val="000000"/>
-          <w:sz w:val="18"/>
-          <w:szCs w:val="18"/>
-        </w:rPr>
-        <w:t xml:space="preserve">    </w:t>
-      </w:r>
-      <w:r>
-        <w:rPr>
-          <w:rFonts w:ascii="Courier New" w:hAnsi="Courier New" w:cs="Courier New"/>
-          <w:color w:val="008000"/>
-          <w:sz w:val="18"/>
-          <w:szCs w:val="18"/>
-        </w:rPr>
-        <w:t>/* `#END` */</w:t>
-      </w:r>
-    </w:p>
-    <w:p>
-      <w:pPr>
-        <w:rPr>
-          <w:rFonts w:ascii="Courier New" w:hAnsi="Courier New" w:cs="Courier New"/>
-          <w:color w:val="000000"/>
-          <w:sz w:val="18"/>
-          <w:szCs w:val="18"/>
-        </w:rPr>
-      </w:pPr>
-      <w:r>
-        <w:rPr>
-          <w:rFonts w:ascii="Courier New" w:hAnsi="Courier New" w:cs="Courier New"/>
-          <w:color w:val="000000"/>
-          <w:sz w:val="18"/>
-          <w:szCs w:val="18"/>
-        </w:rPr>
-        <w:t>}</w:t>
-      </w:r>
-    </w:p>
-    <w:p>
-      <w:pPr>
-        <w:rPr>
-          <w:rFonts w:ascii="Courier New" w:hAnsi="Courier New" w:cs="Courier New"/>
-          <w:color w:val="000000"/>
-          <w:sz w:val="18"/>
-          <w:szCs w:val="18"/>
-        </w:rPr>
-      </w:pPr>
-    </w:p>
-    <w:p>
-      <w:pPr>
-        <w:rPr>
-          <w:rFonts w:ascii="Courier New" w:hAnsi="Courier New" w:cs="Courier New"/>
-          <w:color w:val="000000"/>
-          <w:sz w:val="18"/>
-          <w:szCs w:val="18"/>
-        </w:rPr>
-      </w:pPr>
-    </w:p>
-    <w:p>
-      <w:pPr>
-        <w:rPr>
-          <w:rFonts w:ascii="Times New Roman" w:hAnsi="Times New Roman" w:cs="Times New Roman"/>
-          <w:b/>
-          <w:bCs/>
-          <w:sz w:val="24"/>
-          <w:szCs w:val="24"/>
-        </w:rPr>
-      </w:pPr>
-      <w:r>
-        <w:rPr>
-          <w:rFonts w:ascii="Times New Roman" w:hAnsi="Times New Roman" w:cs="Times New Roman"/>
-          <w:b/>
-          <w:bCs/>
-          <w:sz w:val="24"/>
-          <w:szCs w:val="24"/>
-        </w:rPr>
-        <w:lastRenderedPageBreak/>
-        <w:t>ISR_</w:t>
-      </w:r>
-      <w:r>
-        <w:rPr>
-          <w:rFonts w:ascii="Times New Roman" w:hAnsi="Times New Roman" w:cs="Times New Roman"/>
-          <w:b/>
-          <w:bCs/>
-          <w:sz w:val="24"/>
-          <w:szCs w:val="24"/>
-        </w:rPr>
-        <w:t>4</w:t>
-      </w:r>
-      <w:r>
-        <w:rPr>
-          <w:rFonts w:ascii="Times New Roman" w:hAnsi="Times New Roman" w:cs="Times New Roman"/>
-          <w:b/>
-          <w:bCs/>
-          <w:sz w:val="24"/>
-          <w:szCs w:val="24"/>
-        </w:rPr>
-        <w:t>:</w:t>
-      </w:r>
-    </w:p>
-    <w:p>
-      <w:pPr>
-        <w:autoSpaceDE w:val="0"/>
-        <w:autoSpaceDN w:val="0"/>
-        <w:adjustRightInd w:val="0"/>
-        <w:spacing w:after="0" w:line="240" w:lineRule="auto"/>
-        <w:rPr>
-          <w:rFonts w:ascii="Courier New" w:hAnsi="Courier New" w:cs="Courier New"/>
-          <w:color w:val="000000"/>
-          <w:sz w:val="18"/>
-          <w:szCs w:val="18"/>
-        </w:rPr>
-      </w:pPr>
-      <w:r>
-        <w:rPr>
-          <w:rFonts w:ascii="Courier New" w:hAnsi="Courier New" w:cs="Courier New"/>
-          <w:color w:val="800080"/>
-          <w:sz w:val="18"/>
-          <w:szCs w:val="18"/>
-        </w:rPr>
-        <w:t>CY_</w:t>
-      </w:r>
-      <w:proofErr w:type="gramStart"/>
-      <w:r>
-        <w:rPr>
-          <w:rFonts w:ascii="Courier New" w:hAnsi="Courier New" w:cs="Courier New"/>
-          <w:color w:val="800080"/>
-          <w:sz w:val="18"/>
-          <w:szCs w:val="18"/>
-        </w:rPr>
-        <w:t>ISR</w:t>
-      </w:r>
-      <w:r>
-        <w:rPr>
-          <w:rFonts w:ascii="Courier New" w:hAnsi="Courier New" w:cs="Courier New"/>
-          <w:color w:val="000000"/>
-          <w:sz w:val="18"/>
-          <w:szCs w:val="18"/>
-        </w:rPr>
-        <w:t>(</w:t>
-      </w:r>
-      <w:proofErr w:type="gramEnd"/>
-      <w:r>
-        <w:rPr>
-          <w:rFonts w:ascii="Courier New" w:hAnsi="Courier New" w:cs="Courier New"/>
-          <w:color w:val="000000"/>
-          <w:sz w:val="18"/>
-          <w:szCs w:val="18"/>
-        </w:rPr>
-        <w:t>isr_4_Interrupt)</w:t>
-      </w:r>
-    </w:p>
-    <w:p>
-      <w:pPr>
-        <w:autoSpaceDE w:val="0"/>
-        <w:autoSpaceDN w:val="0"/>
-        <w:adjustRightInd w:val="0"/>
-        <w:spacing w:after="0" w:line="240" w:lineRule="auto"/>
-        <w:rPr>
-          <w:rFonts w:ascii="Courier New" w:hAnsi="Courier New" w:cs="Courier New"/>
-          <w:color w:val="000000"/>
-          <w:sz w:val="18"/>
-          <w:szCs w:val="18"/>
-        </w:rPr>
-      </w:pPr>
-      <w:r>
-        <w:rPr>
-          <w:rFonts w:ascii="Courier New" w:hAnsi="Courier New" w:cs="Courier New"/>
-          <w:color w:val="000000"/>
-          <w:sz w:val="18"/>
-          <w:szCs w:val="18"/>
-        </w:rPr>
-        <w:t>{</w:t>
-      </w:r>
-    </w:p>
-    <w:p>
-      <w:pPr>
-        <w:autoSpaceDE w:val="0"/>
-        <w:autoSpaceDN w:val="0"/>
-        <w:adjustRightInd w:val="0"/>
-        <w:spacing w:after="0" w:line="240" w:lineRule="auto"/>
-        <w:rPr>
-          <w:rFonts w:ascii="Courier New" w:hAnsi="Courier New" w:cs="Courier New"/>
-          <w:color w:val="000000"/>
-          <w:sz w:val="18"/>
-          <w:szCs w:val="18"/>
-        </w:rPr>
-      </w:pPr>
-      <w:r>
-        <w:rPr>
-          <w:rFonts w:ascii="Courier New" w:hAnsi="Courier New" w:cs="Courier New"/>
-          <w:color w:val="000000"/>
-          <w:sz w:val="18"/>
-          <w:szCs w:val="18"/>
-        </w:rPr>
-        <w:t xml:space="preserve">    </w:t>
-      </w:r>
-      <w:r>
-        <w:rPr>
-          <w:rFonts w:ascii="Courier New" w:hAnsi="Courier New" w:cs="Courier New"/>
-          <w:color w:val="0000FF"/>
-          <w:sz w:val="18"/>
-          <w:szCs w:val="18"/>
-        </w:rPr>
-        <w:t>#ifdef</w:t>
-      </w:r>
-      <w:r>
-        <w:rPr>
-          <w:rFonts w:ascii="Courier New" w:hAnsi="Courier New" w:cs="Courier New"/>
-          <w:color w:val="000000"/>
-          <w:sz w:val="18"/>
-          <w:szCs w:val="18"/>
-        </w:rPr>
-        <w:t xml:space="preserve"> isr_4_INTERRUPT_INTERRUPT_CALLBACK</w:t>
-      </w:r>
-    </w:p>
-    <w:p>
-      <w:pPr>
-        <w:autoSpaceDE w:val="0"/>
-        <w:autoSpaceDN w:val="0"/>
-        <w:adjustRightInd w:val="0"/>
-        <w:spacing w:after="0" w:line="240" w:lineRule="auto"/>
-        <w:rPr>
-          <w:rFonts w:ascii="Courier New" w:hAnsi="Courier New" w:cs="Courier New"/>
-          <w:color w:val="808080"/>
-          <w:sz w:val="18"/>
-          <w:szCs w:val="18"/>
-        </w:rPr>
-      </w:pPr>
-      <w:r>
-        <w:rPr>
-          <w:rFonts w:ascii="Courier New" w:hAnsi="Courier New" w:cs="Courier New"/>
-          <w:color w:val="808080"/>
-          <w:sz w:val="18"/>
-          <w:szCs w:val="18"/>
-        </w:rPr>
-        <w:t xml:space="preserve">        isr_4_Interrupt_</w:t>
-      </w:r>
-      <w:proofErr w:type="gramStart"/>
-      <w:r>
-        <w:rPr>
-          <w:rFonts w:ascii="Courier New" w:hAnsi="Courier New" w:cs="Courier New"/>
-          <w:color w:val="808080"/>
-          <w:sz w:val="18"/>
-          <w:szCs w:val="18"/>
-        </w:rPr>
-        <w:t>InterruptCallback(</w:t>
-      </w:r>
-      <w:proofErr w:type="gramEnd"/>
-      <w:r>
-        <w:rPr>
-          <w:rFonts w:ascii="Courier New" w:hAnsi="Courier New" w:cs="Courier New"/>
-          <w:color w:val="808080"/>
-          <w:sz w:val="18"/>
-          <w:szCs w:val="18"/>
-        </w:rPr>
-        <w:t>);</w:t>
-      </w:r>
-    </w:p>
-    <w:p>
-      <w:pPr>
-        <w:autoSpaceDE w:val="0"/>
-        <w:autoSpaceDN w:val="0"/>
-        <w:adjustRightInd w:val="0"/>
-        <w:spacing w:after="0" w:line="240" w:lineRule="auto"/>
-        <w:rPr>
-          <w:rFonts w:ascii="Courier New" w:hAnsi="Courier New" w:cs="Courier New"/>
-          <w:color w:val="000000"/>
-          <w:sz w:val="18"/>
-          <w:szCs w:val="18"/>
-        </w:rPr>
-      </w:pPr>
-      <w:r>
-        <w:rPr>
-          <w:rFonts w:ascii="Courier New" w:hAnsi="Courier New" w:cs="Courier New"/>
-          <w:color w:val="808080"/>
-          <w:sz w:val="18"/>
-          <w:szCs w:val="18"/>
-        </w:rPr>
-        <w:t xml:space="preserve">    </w:t>
-      </w:r>
-      <w:r>
-        <w:rPr>
-          <w:rFonts w:ascii="Courier New" w:hAnsi="Courier New" w:cs="Courier New"/>
-          <w:color w:val="0000FF"/>
-          <w:sz w:val="18"/>
-          <w:szCs w:val="18"/>
-        </w:rPr>
-        <w:t>#endif</w:t>
-      </w:r>
-      <w:r>
-        <w:rPr>
-          <w:rFonts w:ascii="Courier New" w:hAnsi="Courier New" w:cs="Courier New"/>
-          <w:color w:val="000000"/>
-          <w:sz w:val="18"/>
-          <w:szCs w:val="18"/>
-        </w:rPr>
-        <w:t xml:space="preserve"> </w:t>
-      </w:r>
-      <w:r>
-        <w:rPr>
-          <w:rFonts w:ascii="Courier New" w:hAnsi="Courier New" w:cs="Courier New"/>
-          <w:color w:val="008000"/>
-          <w:sz w:val="18"/>
-          <w:szCs w:val="18"/>
-        </w:rPr>
-        <w:t>/* isr_4_INTERRUPT_INTERRUPT_CALLBACK */</w:t>
-      </w:r>
-      <w:r>
-        <w:rPr>
-          <w:rFonts w:ascii="Courier New" w:hAnsi="Courier New" w:cs="Courier New"/>
-          <w:color w:val="000000"/>
-          <w:sz w:val="18"/>
-          <w:szCs w:val="18"/>
-        </w:rPr>
-        <w:t xml:space="preserve"> </w:t>
-      </w:r>
-    </w:p>
-    <w:p>
-      <w:pPr>
-        <w:autoSpaceDE w:val="0"/>
-        <w:autoSpaceDN w:val="0"/>
-        <w:adjustRightInd w:val="0"/>
-        <w:spacing w:after="0" w:line="240" w:lineRule="auto"/>
-        <w:rPr>
-          <w:rFonts w:ascii="Courier New" w:hAnsi="Courier New" w:cs="Courier New"/>
-          <w:color w:val="000000"/>
-          <w:sz w:val="18"/>
-          <w:szCs w:val="18"/>
-        </w:rPr>
-      </w:pPr>
-    </w:p>
-    <w:p>
-      <w:pPr>
-        <w:autoSpaceDE w:val="0"/>
-        <w:autoSpaceDN w:val="0"/>
-        <w:adjustRightInd w:val="0"/>
-        <w:spacing w:after="0" w:line="240" w:lineRule="auto"/>
-        <w:rPr>
-          <w:rFonts w:ascii="Courier New" w:hAnsi="Courier New" w:cs="Courier New"/>
-          <w:color w:val="000000"/>
-          <w:sz w:val="18"/>
-          <w:szCs w:val="18"/>
-        </w:rPr>
-      </w:pPr>
-      <w:r>
-        <w:rPr>
-          <w:rFonts w:ascii="Courier New" w:hAnsi="Courier New" w:cs="Courier New"/>
-          <w:color w:val="000000"/>
-          <w:sz w:val="18"/>
-          <w:szCs w:val="18"/>
-        </w:rPr>
-        <w:t xml:space="preserve">    </w:t>
-      </w:r>
-      <w:r>
-        <w:rPr>
-          <w:rFonts w:ascii="Courier New" w:hAnsi="Courier New" w:cs="Courier New"/>
-          <w:color w:val="008000"/>
-          <w:sz w:val="18"/>
-          <w:szCs w:val="18"/>
-        </w:rPr>
-        <w:t>/</w:t>
-      </w:r>
-      <w:proofErr w:type="gramStart"/>
-      <w:r>
-        <w:rPr>
-          <w:rFonts w:ascii="Courier New" w:hAnsi="Courier New" w:cs="Courier New"/>
-          <w:color w:val="008000"/>
-          <w:sz w:val="18"/>
-          <w:szCs w:val="18"/>
-        </w:rPr>
-        <w:t>*  Place</w:t>
-      </w:r>
-      <w:proofErr w:type="gramEnd"/>
-      <w:r>
-        <w:rPr>
-          <w:rFonts w:ascii="Courier New" w:hAnsi="Courier New" w:cs="Courier New"/>
-          <w:color w:val="008000"/>
-          <w:sz w:val="18"/>
-          <w:szCs w:val="18"/>
-        </w:rPr>
-        <w:t xml:space="preserve"> your Interrupt code here. */</w:t>
-      </w:r>
-    </w:p>
-    <w:p>
-      <w:pPr>
-        <w:autoSpaceDE w:val="0"/>
-        <w:autoSpaceDN w:val="0"/>
-        <w:adjustRightInd w:val="0"/>
-        <w:spacing w:after="0" w:line="240" w:lineRule="auto"/>
-        <w:rPr>
-          <w:rFonts w:ascii="Courier New" w:hAnsi="Courier New" w:cs="Courier New"/>
-          <w:color w:val="000000"/>
-          <w:sz w:val="18"/>
-          <w:szCs w:val="18"/>
-        </w:rPr>
-      </w:pPr>
-      <w:r>
-        <w:rPr>
-          <w:rFonts w:ascii="Courier New" w:hAnsi="Courier New" w:cs="Courier New"/>
-          <w:color w:val="000000"/>
-          <w:sz w:val="18"/>
-          <w:szCs w:val="18"/>
-        </w:rPr>
-        <w:t xml:space="preserve">    </w:t>
-      </w:r>
-      <w:r>
-        <w:rPr>
-          <w:rFonts w:ascii="Courier New" w:hAnsi="Courier New" w:cs="Courier New"/>
-          <w:color w:val="008000"/>
-          <w:sz w:val="18"/>
-          <w:szCs w:val="18"/>
-        </w:rPr>
-        <w:t>/* `#START isr_4_Interrupt` */</w:t>
-      </w:r>
-    </w:p>
-    <w:p>
-      <w:pPr>
-        <w:autoSpaceDE w:val="0"/>
-        <w:autoSpaceDN w:val="0"/>
-        <w:adjustRightInd w:val="0"/>
-        <w:spacing w:after="0" w:line="240" w:lineRule="auto"/>
-        <w:rPr>
-          <w:rFonts w:ascii="Courier New" w:hAnsi="Courier New" w:cs="Courier New"/>
-          <w:color w:val="000000"/>
-          <w:sz w:val="18"/>
-          <w:szCs w:val="18"/>
-        </w:rPr>
-      </w:pPr>
-      <w:r>
-        <w:rPr>
-          <w:rFonts w:ascii="Courier New" w:hAnsi="Courier New" w:cs="Courier New"/>
-          <w:color w:val="000000"/>
-          <w:sz w:val="18"/>
-          <w:szCs w:val="18"/>
-        </w:rPr>
-        <w:t xml:space="preserve">    </w:t>
-      </w:r>
-    </w:p>
-    <w:p>
-      <w:pPr>
-        <w:autoSpaceDE w:val="0"/>
-        <w:autoSpaceDN w:val="0"/>
-        <w:adjustRightInd w:val="0"/>
-        <w:spacing w:after="0" w:line="240" w:lineRule="auto"/>
-        <w:rPr>
-          <w:rFonts w:ascii="Courier New" w:hAnsi="Courier New" w:cs="Courier New"/>
-          <w:color w:val="000000"/>
-          <w:sz w:val="18"/>
-          <w:szCs w:val="18"/>
-        </w:rPr>
-      </w:pPr>
-      <w:r>
-        <w:rPr>
-          <w:rFonts w:ascii="Courier New" w:hAnsi="Courier New" w:cs="Courier New"/>
-          <w:color w:val="000000"/>
-          <w:sz w:val="18"/>
-          <w:szCs w:val="18"/>
-        </w:rPr>
-        <w:t xml:space="preserve">    </w:t>
-      </w:r>
-      <w:r>
-        <w:rPr>
-          <w:rFonts w:ascii="Courier New" w:hAnsi="Courier New" w:cs="Courier New"/>
-          <w:color w:val="0000FF"/>
-          <w:sz w:val="18"/>
-          <w:szCs w:val="18"/>
-        </w:rPr>
-        <w:t>char</w:t>
-      </w:r>
-      <w:r>
-        <w:rPr>
-          <w:rFonts w:ascii="Courier New" w:hAnsi="Courier New" w:cs="Courier New"/>
-          <w:color w:val="000000"/>
-          <w:sz w:val="18"/>
-          <w:szCs w:val="18"/>
-        </w:rPr>
-        <w:t xml:space="preserve"> </w:t>
-      </w:r>
-      <w:proofErr w:type="gramStart"/>
-      <w:r>
-        <w:rPr>
-          <w:rFonts w:ascii="Courier New" w:hAnsi="Courier New" w:cs="Courier New"/>
-          <w:color w:val="000000"/>
-          <w:sz w:val="18"/>
-          <w:szCs w:val="18"/>
-        </w:rPr>
-        <w:t>msg[</w:t>
-      </w:r>
-      <w:proofErr w:type="gramEnd"/>
-      <w:r>
-        <w:rPr>
-          <w:rFonts w:ascii="Courier New" w:hAnsi="Courier New" w:cs="Courier New"/>
-          <w:color w:val="000000"/>
-          <w:sz w:val="18"/>
-          <w:szCs w:val="18"/>
-        </w:rPr>
-        <w:t>32];</w:t>
-      </w:r>
-    </w:p>
-    <w:p>
-      <w:pPr>
-        <w:autoSpaceDE w:val="0"/>
-        <w:autoSpaceDN w:val="0"/>
-        <w:adjustRightInd w:val="0"/>
-        <w:spacing w:after="0" w:line="240" w:lineRule="auto"/>
-        <w:rPr>
-          <w:rFonts w:ascii="Courier New" w:hAnsi="Courier New" w:cs="Courier New"/>
-          <w:color w:val="000000"/>
-          <w:sz w:val="18"/>
-          <w:szCs w:val="18"/>
-        </w:rPr>
-      </w:pPr>
-      <w:r>
-        <w:rPr>
-          <w:rFonts w:ascii="Courier New" w:hAnsi="Courier New" w:cs="Courier New"/>
-          <w:color w:val="000000"/>
-          <w:sz w:val="18"/>
-          <w:szCs w:val="18"/>
-        </w:rPr>
-        <w:t xml:space="preserve">    </w:t>
-      </w:r>
-    </w:p>
-    <w:p>
-      <w:pPr>
-        <w:autoSpaceDE w:val="0"/>
-        <w:autoSpaceDN w:val="0"/>
-        <w:adjustRightInd w:val="0"/>
-        <w:spacing w:after="0" w:line="240" w:lineRule="auto"/>
-        <w:rPr>
-          <w:rFonts w:ascii="Courier New" w:hAnsi="Courier New" w:cs="Courier New"/>
-          <w:color w:val="000000"/>
-          <w:sz w:val="18"/>
-          <w:szCs w:val="18"/>
-        </w:rPr>
-      </w:pPr>
-      <w:r>
-        <w:rPr>
-          <w:rFonts w:ascii="Courier New" w:hAnsi="Courier New" w:cs="Courier New"/>
-          <w:color w:val="000000"/>
-          <w:sz w:val="18"/>
-          <w:szCs w:val="18"/>
-        </w:rPr>
-        <w:t xml:space="preserve">    </w:t>
-      </w:r>
-      <w:proofErr w:type="spellStart"/>
-      <w:proofErr w:type="gramStart"/>
-      <w:r>
-        <w:rPr>
-          <w:rFonts w:ascii="Courier New" w:hAnsi="Courier New" w:cs="Courier New"/>
-          <w:color w:val="000000"/>
-          <w:sz w:val="18"/>
-          <w:szCs w:val="18"/>
-        </w:rPr>
-        <w:t>sprintf</w:t>
-      </w:r>
-      <w:proofErr w:type="spellEnd"/>
-      <w:r>
-        <w:rPr>
-          <w:rFonts w:ascii="Courier New" w:hAnsi="Courier New" w:cs="Courier New"/>
-          <w:color w:val="000000"/>
-          <w:sz w:val="18"/>
-          <w:szCs w:val="18"/>
-        </w:rPr>
-        <w:t>(</w:t>
-      </w:r>
-      <w:proofErr w:type="gramEnd"/>
-      <w:r>
-        <w:rPr>
-          <w:rFonts w:ascii="Courier New" w:hAnsi="Courier New" w:cs="Courier New"/>
-          <w:color w:val="000000"/>
-          <w:sz w:val="18"/>
-          <w:szCs w:val="18"/>
-        </w:rPr>
-        <w:t xml:space="preserve">msg, </w:t>
-      </w:r>
-      <w:r>
-        <w:rPr>
-          <w:rFonts w:ascii="Courier New" w:hAnsi="Courier New" w:cs="Courier New"/>
-          <w:color w:val="FF0000"/>
-          <w:sz w:val="18"/>
-          <w:szCs w:val="18"/>
-        </w:rPr>
-        <w:t>"Bop It!\r\n"</w:t>
-      </w:r>
-      <w:r>
-        <w:rPr>
-          <w:rFonts w:ascii="Courier New" w:hAnsi="Courier New" w:cs="Courier New"/>
-          <w:color w:val="000000"/>
-          <w:sz w:val="18"/>
-          <w:szCs w:val="18"/>
-        </w:rPr>
-        <w:t>);</w:t>
-      </w:r>
-      <w:r>
-        <w:rPr>
-          <w:rFonts w:ascii="Courier New" w:hAnsi="Courier New" w:cs="Courier New"/>
-          <w:color w:val="008000"/>
-          <w:sz w:val="18"/>
-          <w:szCs w:val="18"/>
-        </w:rPr>
-        <w:t>//printing formatted string</w:t>
-      </w:r>
-    </w:p>
-    <w:p>
-      <w:pPr>
-        <w:autoSpaceDE w:val="0"/>
-        <w:autoSpaceDN w:val="0"/>
-        <w:adjustRightInd w:val="0"/>
-        <w:spacing w:after="0" w:line="240" w:lineRule="auto"/>
-        <w:rPr>
-          <w:rFonts w:ascii="Courier New" w:hAnsi="Courier New" w:cs="Courier New"/>
-          <w:color w:val="000000"/>
-          <w:sz w:val="18"/>
-          <w:szCs w:val="18"/>
-        </w:rPr>
-      </w:pPr>
-      <w:r>
-        <w:rPr>
-          <w:rFonts w:ascii="Courier New" w:hAnsi="Courier New" w:cs="Courier New"/>
-          <w:color w:val="000000"/>
-          <w:sz w:val="18"/>
-          <w:szCs w:val="18"/>
-        </w:rPr>
-        <w:t xml:space="preserve">    </w:t>
-      </w:r>
-      <w:proofErr w:type="spellStart"/>
-      <w:r>
-        <w:rPr>
-          <w:rFonts w:ascii="Courier New" w:hAnsi="Courier New" w:cs="Courier New"/>
-          <w:color w:val="000000"/>
-          <w:sz w:val="18"/>
-          <w:szCs w:val="18"/>
-        </w:rPr>
-        <w:t>UART_PutString</w:t>
-      </w:r>
-      <w:proofErr w:type="spellEnd"/>
-      <w:r>
-        <w:rPr>
-          <w:rFonts w:ascii="Courier New" w:hAnsi="Courier New" w:cs="Courier New"/>
-          <w:color w:val="000000"/>
-          <w:sz w:val="18"/>
-          <w:szCs w:val="18"/>
-        </w:rPr>
-        <w:t>(msg);</w:t>
-      </w:r>
-      <w:r>
-        <w:rPr>
-          <w:rFonts w:ascii="Courier New" w:hAnsi="Courier New" w:cs="Courier New"/>
-          <w:color w:val="008000"/>
-          <w:sz w:val="18"/>
-          <w:szCs w:val="18"/>
-        </w:rPr>
-        <w:t xml:space="preserve"> </w:t>
-      </w:r>
-      <w:r>
-        <w:rPr>
-          <w:rFonts w:ascii="Courier New" w:hAnsi="Courier New" w:cs="Courier New"/>
-          <w:color w:val="008000"/>
-          <w:sz w:val="18"/>
-          <w:szCs w:val="18"/>
-        </w:rPr>
-        <w:t>//sending formatted string to UART</w:t>
-      </w:r>
-    </w:p>
-    <w:p>
-      <w:pPr>
-        <w:autoSpaceDE w:val="0"/>
-        <w:autoSpaceDN w:val="0"/>
-        <w:adjustRightInd w:val="0"/>
-        <w:spacing w:after="0" w:line="240" w:lineRule="auto"/>
-        <w:rPr>
-          <w:rFonts w:ascii="Courier New" w:hAnsi="Courier New" w:cs="Courier New"/>
-          <w:color w:val="008000"/>
-          <w:sz w:val="18"/>
-          <w:szCs w:val="18"/>
-        </w:rPr>
-      </w:pPr>
-      <w:r>
-        <w:rPr>
-          <w:rFonts w:ascii="Courier New" w:hAnsi="Courier New" w:cs="Courier New"/>
-          <w:color w:val="000000"/>
-          <w:sz w:val="18"/>
-          <w:szCs w:val="18"/>
-        </w:rPr>
-        <w:t xml:space="preserve">    Timer_4_</w:t>
-      </w:r>
-      <w:proofErr w:type="gramStart"/>
-      <w:r>
-        <w:rPr>
-          <w:rFonts w:ascii="Courier New" w:hAnsi="Courier New" w:cs="Courier New"/>
-          <w:color w:val="000000"/>
-          <w:sz w:val="18"/>
-          <w:szCs w:val="18"/>
-        </w:rPr>
-        <w:t>ReadStatusRegister(</w:t>
-      </w:r>
-      <w:proofErr w:type="gramEnd"/>
-      <w:r>
-        <w:rPr>
-          <w:rFonts w:ascii="Courier New" w:hAnsi="Courier New" w:cs="Courier New"/>
-          <w:color w:val="000000"/>
-          <w:sz w:val="18"/>
-          <w:szCs w:val="18"/>
-        </w:rPr>
-        <w:t>);</w:t>
-      </w:r>
-      <w:r>
-        <w:rPr>
-          <w:rFonts w:ascii="Courier New" w:hAnsi="Courier New" w:cs="Courier New"/>
-          <w:color w:val="008000"/>
-          <w:sz w:val="18"/>
-          <w:szCs w:val="18"/>
-        </w:rPr>
-        <w:t>//</w:t>
-      </w:r>
-      <w:r>
-        <w:rPr>
-          <w:rFonts w:ascii="Courier New" w:hAnsi="Courier New" w:cs="Courier New"/>
-          <w:color w:val="008000"/>
-          <w:sz w:val="18"/>
-          <w:szCs w:val="18"/>
-        </w:rPr>
-        <w:t>check time</w:t>
-      </w:r>
-      <w:r>
-        <w:rPr>
-          <w:rFonts w:ascii="Courier New" w:hAnsi="Courier New" w:cs="Courier New"/>
-          <w:color w:val="008000"/>
-          <w:sz w:val="18"/>
-          <w:szCs w:val="18"/>
-        </w:rPr>
-        <w:t>r</w:t>
-      </w:r>
-      <w:r>
-        <w:rPr>
-          <w:rFonts w:ascii="Courier New" w:hAnsi="Courier New" w:cs="Courier New"/>
-          <w:color w:val="008000"/>
-          <w:sz w:val="18"/>
-          <w:szCs w:val="18"/>
-        </w:rPr>
-        <w:t xml:space="preserve"> </w:t>
-      </w:r>
-      <w:r>
-        <w:rPr>
-          <w:rFonts w:ascii="Courier New" w:hAnsi="Courier New" w:cs="Courier New"/>
-          <w:color w:val="008000"/>
-          <w:sz w:val="18"/>
-          <w:szCs w:val="18"/>
-        </w:rPr>
-        <w:t>4</w:t>
+        <w:t xml:space="preserve"> 4</w:t>
       </w:r>
     </w:p>
     <w:p>

</xml_diff>